<commit_message>
updated resume and added dataset for test dashboard
</commit_message>
<xml_diff>
--- a/Doc/DataAnalyst/no_loc/Wesley_Lau_Cover_Letter.docx
+++ b/Doc/DataAnalyst/no_loc/Wesley_Lau_Cover_Letter.docx
@@ -4,6 +4,66 @@
   <w:body>
     <w:p>
       <w:pPr>
+        <w:spacing w:after="0"/>
+        <w:rPr>
+          <w:rFonts w:ascii="Calibri" w:hAnsi="Calibri" w:cs="Calibri"/>
+        </w:rPr>
+      </w:pPr>
+      <w:r>
+        <w:rPr>
+          <w:rFonts w:ascii="Calibri" w:hAnsi="Calibri" w:cs="Calibri"/>
+        </w:rPr>
+        <w:t>Wesley Lau</w:t>
+      </w:r>
+    </w:p>
+    <w:p>
+      <w:pPr>
+        <w:spacing w:after="0"/>
+        <w:rPr>
+          <w:rFonts w:ascii="Calibri" w:hAnsi="Calibri" w:cs="Calibri"/>
+        </w:rPr>
+      </w:pPr>
+      <w:hyperlink r:id="rId4" w:history="1">
+        <w:r>
+          <w:rPr>
+            <w:rStyle w:val="Hyperlink"/>
+            <w:rFonts w:ascii="Calibri" w:hAnsi="Calibri" w:cs="Calibri"/>
+          </w:rPr>
+          <w:t>wesleylau.wcl@gmail.com</w:t>
+        </w:r>
+      </w:hyperlink>
+      <w:r>
+        <w:rPr>
+          <w:rFonts w:ascii="Calibri" w:hAnsi="Calibri" w:cs="Calibri"/>
+        </w:rPr>
+        <w:tab/>
+      </w:r>
+    </w:p>
+    <w:p>
+      <w:pPr>
+        <w:spacing w:after="0"/>
+        <w:rPr>
+          <w:rFonts w:ascii="Calibri" w:hAnsi="Calibri" w:cs="Calibri"/>
+        </w:rPr>
+      </w:pPr>
+      <w:r>
+        <w:rPr>
+          <w:rFonts w:ascii="Calibri" w:hAnsi="Calibri" w:cs="Calibri"/>
+        </w:rPr>
+        <w:t>September 24, 2024</w:t>
+      </w:r>
+    </w:p>
+    <w:p>
+      <w:pPr>
+        <w:spacing w:after="0"/>
+        <w:rPr>
+          <w:rFonts w:ascii="Calibri" w:hAnsi="Calibri" w:cs="Calibri"/>
+        </w:rPr>
+      </w:pPr>
+    </w:p>
+    <w:p>
+      <w:pPr>
+        <w:spacing w:after="0"/>
         <w:rPr>
           <w:rFonts w:ascii="Calibri" w:hAnsi="Calibri" w:cs="Calibri"/>
         </w:rPr>
@@ -84,45 +144,66 @@
         <w:rPr>
           <w:rFonts w:ascii="Calibri" w:hAnsi="Calibri" w:cs="Calibri"/>
         </w:rPr>
-        <w:t xml:space="preserve">What excites me most about this role is the prospect of joining a team that values precision, professionalism, and innovative thinking. I am eager to contribute my skills in data analysis and my knowledge in interpreting complex data sets to </w:t>
-      </w:r>
-      <w:r>
-        <w:rPr>
-          <w:rFonts w:ascii="Calibri" w:hAnsi="Calibri" w:cs="Calibri"/>
-        </w:rPr>
-        <w:t xml:space="preserve">the </w:t>
-      </w:r>
-      <w:r>
-        <w:rPr>
-          <w:rFonts w:ascii="Calibri" w:hAnsi="Calibri" w:cs="Calibri"/>
-        </w:rPr>
-        <w:t>University of Chicago</w:t>
-      </w:r>
-      <w:r>
-        <w:rPr>
-          <w:rFonts w:ascii="Calibri" w:hAnsi="Calibri" w:cs="Calibri"/>
-        </w:rPr>
-        <w:t xml:space="preserve">. </w:t>
-      </w:r>
-    </w:p>
-    <w:p>
-      <w:pPr>
-        <w:rPr>
-          <w:rFonts w:ascii="Calibri" w:hAnsi="Calibri" w:cs="Calibri"/>
-        </w:rPr>
-      </w:pPr>
-    </w:p>
-    <w:p>
-      <w:pPr>
-        <w:rPr>
-          <w:rFonts w:ascii="Calibri" w:hAnsi="Calibri" w:cs="Calibri"/>
-        </w:rPr>
-      </w:pPr>
-      <w:r>
-        <w:rPr>
-          <w:rFonts w:ascii="Calibri" w:hAnsi="Calibri" w:cs="Calibri"/>
-        </w:rPr>
-        <w:t>Thank you for considering my application. I’m looking forward to the possibility of discussing how my background, skills, and enthusiasms can contribute to the continued success and innovation.</w:t>
+        <w:t xml:space="preserve">I </w:t>
+      </w:r>
+      <w:r>
+        <w:rPr>
+          <w:rFonts w:ascii="Calibri" w:hAnsi="Calibri" w:cs="Calibri"/>
+        </w:rPr>
+        <w:t xml:space="preserve">am also excited to relocate to </w:t>
+      </w:r>
+      <w:r>
+        <w:rPr>
+          <w:rFonts w:ascii="Calibri" w:hAnsi="Calibri" w:cs="Calibri"/>
+        </w:rPr>
+        <w:t>Chicago,IL</w:t>
+      </w:r>
+      <w:r>
+        <w:rPr>
+          <w:rFonts w:ascii="Calibri" w:hAnsi="Calibri" w:cs="Calibri"/>
+        </w:rPr>
+        <w:t xml:space="preserve"> to be closer to my friends and family. Moving to this vibrant city will provide me with both personal and professional growth opportunities, and I am eager to contribute to a company like JLL, known for its innovative approach and leadership in the industry.</w:t>
+      </w:r>
+    </w:p>
+    <w:p>
+      <w:pPr>
+        <w:rPr>
+          <w:rFonts w:ascii="Calibri" w:hAnsi="Calibri" w:cs="Calibri"/>
+        </w:rPr>
+      </w:pPr>
+    </w:p>
+    <w:p>
+      <w:pPr>
+        <w:rPr>
+          <w:rFonts w:ascii="Calibri" w:hAnsi="Calibri" w:cs="Calibri"/>
+        </w:rPr>
+      </w:pPr>
+      <w:r>
+        <w:rPr>
+          <w:rFonts w:ascii="Calibri" w:hAnsi="Calibri" w:cs="Calibri"/>
+        </w:rPr>
+        <w:t xml:space="preserve">Thank you for considering my application. I look forward to the opportunity to discuss how my skills and experience align with the goals of your team. Please feel free to contact me at </w:t>
+      </w:r>
+      <w:hyperlink r:id="rId5" w:history="1">
+        <w:r>
+          <w:rPr>
+            <w:rStyle w:val="Hyperlink"/>
+            <w:rFonts w:ascii="Calibri" w:hAnsi="Calibri" w:cs="Calibri"/>
+          </w:rPr>
+          <w:t>wesleylau.wcl@gmail.com</w:t>
+        </w:r>
+      </w:hyperlink>
+      <w:r>
+        <w:rPr>
+          <w:rFonts w:ascii="Calibri" w:hAnsi="Calibri" w:cs="Calibri"/>
+        </w:rPr>
+        <w:t xml:space="preserve"> </w:t>
+      </w:r>
+      <w:r>
+        <w:rPr>
+          <w:rFonts w:ascii="Calibri" w:hAnsi="Calibri" w:cs="Calibri"/>
+        </w:rPr>
+        <w:t>to schedule a conversation.</w:t>
       </w:r>
     </w:p>
     <w:p>
@@ -144,13 +225,6 @@
         </w:rPr>
         <w:t xml:space="preserve">Warm regards, </w:t>
       </w:r>
-    </w:p>
-    <w:p>
-      <w:pPr>
-        <w:rPr>
-          <w:rFonts w:ascii="Calibri" w:hAnsi="Calibri" w:cs="Calibri"/>
-        </w:rPr>
-      </w:pPr>
     </w:p>
     <w:p>
       <w:pPr>
@@ -167,7 +241,7 @@
     </w:p>
     <w:sectPr>
       <w:pgSz w:w="12240" w:h="15840" w:code="1"/>
-      <w:pgMar w:top="1440" w:right="1440" w:bottom="1440" w:left="1440" w:header="720" w:footer="720" w:gutter="0"/>
+      <w:pgMar w:top="1440" w:right="1080" w:bottom="1440" w:left="1080" w:header="720" w:footer="720" w:gutter="0"/>
       <w:cols w:space="720"/>
       <w:docGrid w:linePitch="360"/>
     </w:sectPr>
@@ -601,6 +675,29 @@
     <w:semiHidden/>
     <w:unhideWhenUsed/>
   </w:style>
+  <w:style w:type="character" w:styleId="Hyperlink">
+    <w:name w:val="Hyperlink"/>
+    <w:basedOn w:val="DefaultParagraphFont"/>
+    <w:uiPriority w:val="99"/>
+    <w:unhideWhenUsed/>
+    <w:rsid w:val="008B6198"/>
+    <w:rPr>
+      <w:color w:val="0563C1" w:themeColor="hyperlink"/>
+      <w:u w:val="single"/>
+    </w:rPr>
+  </w:style>
+  <w:style w:type="character" w:styleId="UnresolvedMention">
+    <w:name w:val="Unresolved Mention"/>
+    <w:basedOn w:val="DefaultParagraphFont"/>
+    <w:uiPriority w:val="99"/>
+    <w:semiHidden/>
+    <w:unhideWhenUsed/>
+    <w:rsid w:val="008B6198"/>
+    <w:rPr>
+      <w:color w:val="605E5C"/>
+      <w:shd w:val="clear" w:color="auto" w:fill="E1DFDD"/>
+    </w:rPr>
+  </w:style>
 </w:styles>
 </file>
 

</xml_diff>